<commit_message>
commentaire + réponses questions 90%
</commit_message>
<xml_diff>
--- a/Gérer le Scoring.docx
+++ b/Gérer le Scoring.docx
@@ -66,7 +66,12 @@
       </w:r>
       <w:proofErr w:type="spellEnd"/>
       <w:r>
-        <w:t xml:space="preserve"> de NPC rapporte 10 points. Son expérience lui permet d’anticiper les problèmes, et pour éviter de frustrer les joueurs, il vous demande de partager (en parts égales) les points de </w:t>
+        <w:t xml:space="preserve"> de NPC rapporte 10 points. Son expérience lui permet d’anticiper les problèmes, et pour éviter de frustrer les joueurs, il vous </w:t>
+      </w:r>
+      <w:bookmarkStart w:id="0" w:name="_GoBack"/>
+      <w:bookmarkEnd w:id="0"/>
+      <w:r>
+        <w:t xml:space="preserve">demande de partager (en parts égales) les points de </w:t>
       </w:r>
       <w:proofErr w:type="spellStart"/>
       <w:r>
@@ -109,6 +114,50 @@
         <w:jc w:val="both"/>
       </w:pPr>
       <w:r>
+        <w:t>5 NPC sont créés dans la fonction Game</w:t>
+      </w:r>
+      <w:proofErr w:type="gramStart"/>
+      <w:r>
+        <w:t>::_</w:t>
+      </w:r>
+      <w:proofErr w:type="spellStart"/>
+      <w:proofErr w:type="gramEnd"/>
+      <w:r>
+        <w:t>OnUI</w:t>
+      </w:r>
+      <w:proofErr w:type="spellEnd"/>
+      <w:r>
+        <w:t>, au clic du bouton "</w:t>
+      </w:r>
+      <w:proofErr w:type="spellStart"/>
+      <w:r>
+        <w:t>create</w:t>
+      </w:r>
+      <w:proofErr w:type="spellEnd"/>
+      <w:r>
+        <w:t xml:space="preserve"> session".</w:t>
+      </w:r>
+    </w:p>
+    <w:p>
+      <w:pPr>
+        <w:jc w:val="both"/>
+      </w:pPr>
+    </w:p>
+    <w:p>
+      <w:pPr>
+        <w:jc w:val="both"/>
+      </w:pPr>
+    </w:p>
+    <w:p>
+      <w:pPr>
+        <w:jc w:val="both"/>
+      </w:pPr>
+    </w:p>
+    <w:p>
+      <w:pPr>
+        <w:jc w:val="both"/>
+      </w:pPr>
+      <w:r>
         <w:t xml:space="preserve">Votre lead (qui sait qu’il aura à gérer les dégâts directs entre joueurs), vous demande de créer un manager dédié à la gestion des dégâts. Ce manager devra centraliser les demandes et gérer le </w:t>
       </w:r>
       <w:proofErr w:type="spellStart"/>
@@ -138,11 +187,41 @@
       <w:pPr>
         <w:jc w:val="both"/>
       </w:pPr>
+      <w:r>
+        <w:t xml:space="preserve">Le </w:t>
+      </w:r>
       <w:proofErr w:type="spellStart"/>
       <w:r>
         <w:t>DamageManager</w:t>
       </w:r>
       <w:proofErr w:type="spellEnd"/>
+      <w:r>
+        <w:t>, qui permet</w:t>
+      </w:r>
+      <w:r>
+        <w:t xml:space="preserve"> est créé par l'hôte de la session dans Game</w:t>
+      </w:r>
+      <w:proofErr w:type="gramStart"/>
+      <w:r>
+        <w:t>::_</w:t>
+      </w:r>
+      <w:proofErr w:type="spellStart"/>
+      <w:proofErr w:type="gramEnd"/>
+      <w:r>
+        <w:t>OnUI</w:t>
+      </w:r>
+      <w:proofErr w:type="spellEnd"/>
+      <w:r>
+        <w:t xml:space="preserve">. Seul l'hôte l'instancie et </w:t>
+      </w:r>
+      <w:r>
+        <w:t>gère la répartition des points.</w:t>
+      </w:r>
+    </w:p>
+    <w:p>
+      <w:pPr>
+        <w:jc w:val="both"/>
+      </w:pPr>
     </w:p>
     <w:p>
       <w:pPr>
@@ -160,11 +239,6 @@
     </w:p>
     <w:p>
       <w:pPr>
-        <w:jc w:val="both"/>
-      </w:pPr>
-    </w:p>
-    <w:p>
-      <w:pPr>
         <w:pStyle w:val="Paragraphedeliste"/>
         <w:numPr>
           <w:ilvl w:val="0"/>
@@ -195,6 +269,19 @@
     </w:p>
     <w:p>
       <w:pPr>
+        <w:jc w:val="both"/>
+      </w:pPr>
+      <w:r>
+        <w:t xml:space="preserve">Les points ont bien été répartie (avec un délai de 2000ms au lieu de 450ms pour que la marge de manœuvre soit plus facile à saisir). </w:t>
+      </w:r>
+    </w:p>
+    <w:p>
+      <w:pPr>
+        <w:jc w:val="both"/>
+      </w:pPr>
+    </w:p>
+    <w:p>
+      <w:pPr>
         <w:pStyle w:val="Paragraphedeliste"/>
         <w:numPr>
           <w:ilvl w:val="0"/>
@@ -217,6 +304,19 @@
     </w:p>
     <w:p>
       <w:pPr>
+        <w:jc w:val="both"/>
+      </w:pPr>
+      <w:r>
+        <w:t>Les points sont affichés dans le log, dans un message d'erreur entouré de retour à la ligne pour mieux les reconnaitre.</w:t>
+      </w:r>
+    </w:p>
+    <w:p>
+      <w:pPr>
+        <w:jc w:val="both"/>
+      </w:pPr>
+    </w:p>
+    <w:p>
+      <w:pPr>
         <w:pStyle w:val="Paragraphedeliste"/>
         <w:numPr>
           <w:ilvl w:val="0"/>
@@ -234,65 +334,58 @@
         <w:jc w:val="both"/>
       </w:pPr>
       <w:r>
-        <w:t>Il n'y a pas de problème quand la latence est inférieure</w:t>
-      </w:r>
-      <w:r>
-        <w:t xml:space="preserve"> à 45</w:t>
-      </w:r>
-      <w:r>
-        <w:t>0 ms. Le</w:t>
-      </w:r>
-      <w:r>
-        <w:t xml:space="preserve">s attaquants ont bien été enregistrés dans le </w:t>
-      </w:r>
-      <w:proofErr w:type="spellStart"/>
-      <w:r>
-        <w:t>répartisseur</w:t>
-      </w:r>
-      <w:proofErr w:type="spellEnd"/>
-      <w:r>
-        <w:t xml:space="preserve"> de points. Les points sont partagés 450 ms après que l'hôte est reçu l'information de la première mort.</w:t>
-      </w:r>
-    </w:p>
-    <w:p>
-      <w:pPr>
-        <w:jc w:val="both"/>
-      </w:pPr>
-      <w:r>
-        <w:t>En revanche, dans le cas des 1000 ms de latence, si l'hôte de la session tue en premier, la deuxième person</w:t>
-      </w:r>
-      <w:bookmarkStart w:id="0" w:name="_GoBack"/>
-      <w:bookmarkEnd w:id="0"/>
-      <w:r>
-        <w:t>ne ne pourra transmettre l'information au minimum 550 ms après la répartition des point</w:t>
-      </w:r>
-      <w:r>
-        <w:t xml:space="preserve">s (1000-450). Au contraire, si une autre personne tue, cela marchera si l'hôte tue la même personne entre 550 ms et 1450 ms après la première mort. Si l'hôte tue ces avant 550 ms, la trame de la personne </w:t>
-      </w:r>
-      <w:proofErr w:type="spellStart"/>
-      <w:r>
-        <w:t>non-hôte</w:t>
-      </w:r>
-      <w:proofErr w:type="spellEnd"/>
-      <w:r>
-        <w:t xml:space="preserve"> arrivera trop tard de quelques millisecondes car le partage aura déjà été fait. Si l'hôte tue après 1450 ms, il aurait déjà dû recevoir l'info de mort à 1000 ms, et c'est l'hôte qui ne recevra aucun point car c'est trop tard.</w:t>
-      </w:r>
-    </w:p>
-    <w:p>
-      <w:pPr>
-        <w:jc w:val="both"/>
-      </w:pPr>
-    </w:p>
-    <w:p>
-      <w:pPr>
-        <w:jc w:val="both"/>
-      </w:pPr>
-      <w:r>
-        <w:t>Dans un sens, on peut dire que l'hôte est avantagé car il a une plus grande marge de temps pour récupérer des points entre la première mort et l'instant où les points sont partagés.</w:t>
-      </w:r>
-      <w:r>
-        <w:t xml:space="preserve"> A l'inverse, ceux qui ont une grande latence ont beaucoup moins de chance de récupérer des points.</w:t>
-      </w:r>
+        <w:t xml:space="preserve">Il n'y a aucun problème avec la latence en ce qui concerne les bombes. Une bombe est répliquée dans le service hôte et ce n'est que ces bombes-là qui tuent les </w:t>
+      </w:r>
+      <w:proofErr w:type="spellStart"/>
+      <w:r>
+        <w:t>characters</w:t>
+      </w:r>
+      <w:proofErr w:type="spellEnd"/>
+      <w:r>
+        <w:t xml:space="preserve"> et définissent les points à répartir. </w:t>
+      </w:r>
+      <w:r>
+        <w:t xml:space="preserve">Si les deux clients ou l'hôte lui-même appuie sur la touche espace au même instant, le </w:t>
+      </w:r>
+      <w:r>
+        <w:lastRenderedPageBreak/>
+        <w:t xml:space="preserve">décompte avant l'explosion de la bombe sera adapté pour exploser au même </w:t>
+      </w:r>
+      <w:proofErr w:type="spellStart"/>
+      <w:r>
+        <w:t>timestamp</w:t>
+      </w:r>
+      <w:proofErr w:type="spellEnd"/>
+      <w:r>
+        <w:t xml:space="preserve">. Il faudrait avoir une latence de plus de 4000ms (décompte initial de la bombe) </w:t>
+      </w:r>
+      <w:r>
+        <w:t>avant de voir la bombe exploser en retard</w:t>
+      </w:r>
+      <w:r>
+        <w:t xml:space="preserve"> et en dessus de 4449ms (décompte + temps avant répartition des points), le client n'aura pas les points qu'il aurait </w:t>
+      </w:r>
+      <w:proofErr w:type="spellStart"/>
+      <w:r>
+        <w:t>du</w:t>
+      </w:r>
+      <w:proofErr w:type="spellEnd"/>
+      <w:r>
+        <w:t xml:space="preserve"> avoir. Cela augmente à 4898ms si le client envoie la bombe 449ms avant un autre </w:t>
+      </w:r>
+      <w:proofErr w:type="spellStart"/>
+      <w:r>
+        <w:t>player</w:t>
+      </w:r>
+      <w:proofErr w:type="spellEnd"/>
+      <w:r>
+        <w:t xml:space="preserve"> avec moins de latence. </w:t>
+      </w:r>
+    </w:p>
+    <w:p>
+      <w:pPr>
+        <w:jc w:val="both"/>
+      </w:pPr>
     </w:p>
     <w:p>
       <w:pPr>
@@ -313,14 +406,96 @@
         <w:jc w:val="both"/>
       </w:pPr>
       <w:r>
-        <w:lastRenderedPageBreak/>
-        <w:t>Si la trame perdue est l'information que la cible est déjà morte mais qu'il est possible que</w:t>
-      </w:r>
-    </w:p>
-    <w:p>
-      <w:pPr>
-        <w:jc w:val="both"/>
-      </w:pPr>
+        <w:t>Il y a trois</w:t>
+      </w:r>
+      <w:r>
+        <w:t xml:space="preserve"> cas où cela pose problème:</w:t>
+      </w:r>
+    </w:p>
+    <w:p>
+      <w:pPr>
+        <w:pStyle w:val="Paragraphedeliste"/>
+        <w:numPr>
+          <w:ilvl w:val="0"/>
+          <w:numId w:val="4"/>
+        </w:numPr>
+        <w:jc w:val="both"/>
+      </w:pPr>
+      <w:r>
+        <w:t xml:space="preserve">Si la trame de réplication de bombe a été </w:t>
+      </w:r>
+      <w:proofErr w:type="gramStart"/>
+      <w:r>
+        <w:t>perdu</w:t>
+      </w:r>
+      <w:proofErr w:type="gramEnd"/>
+      <w:r>
+        <w:t xml:space="preserve"> lors de la réplication vers l'</w:t>
+      </w:r>
+      <w:r>
+        <w:t>hôte. Il n'y aura pas de désynchronisation de l'état de la scène après l'explosion car seules les bombes chez l'hôte font des dégâts, mais les personnes ne verront pas la même chose et personne ne perdra de point de vie.</w:t>
+      </w:r>
+    </w:p>
+    <w:p>
+      <w:pPr>
+        <w:pStyle w:val="Paragraphedeliste"/>
+        <w:numPr>
+          <w:ilvl w:val="0"/>
+          <w:numId w:val="4"/>
+        </w:numPr>
+        <w:jc w:val="both"/>
+      </w:pPr>
+      <w:r>
+        <w:t xml:space="preserve">Si la trame de réplication des </w:t>
+      </w:r>
+      <w:proofErr w:type="spellStart"/>
+      <w:r>
+        <w:t>dégats</w:t>
+      </w:r>
+      <w:proofErr w:type="spellEnd"/>
+      <w:r>
+        <w:t xml:space="preserve"> n'est pas </w:t>
+      </w:r>
+      <w:proofErr w:type="gramStart"/>
+      <w:r>
+        <w:t>envoyé</w:t>
+      </w:r>
+      <w:proofErr w:type="gramEnd"/>
+      <w:r>
+        <w:t xml:space="preserve"> vers les clients, alors le </w:t>
+      </w:r>
+      <w:proofErr w:type="spellStart"/>
+      <w:r>
+        <w:t>character</w:t>
+      </w:r>
+      <w:proofErr w:type="spellEnd"/>
+      <w:r>
+        <w:t xml:space="preserve"> en question sera mort partout sauf chez celui qui n'a pas reçu la trame. Ce </w:t>
+      </w:r>
+      <w:proofErr w:type="spellStart"/>
+      <w:r>
+        <w:t>character</w:t>
+      </w:r>
+      <w:proofErr w:type="spellEnd"/>
+      <w:r>
+        <w:t xml:space="preserve"> ne pourra plus mourir car il est déjà mort chez l'hôte et les bombes du client ne lui feront rien.</w:t>
+      </w:r>
+    </w:p>
+    <w:p>
+      <w:pPr>
+        <w:pStyle w:val="Paragraphedeliste"/>
+        <w:numPr>
+          <w:ilvl w:val="0"/>
+          <w:numId w:val="4"/>
+        </w:numPr>
+        <w:jc w:val="both"/>
+      </w:pPr>
+      <w:r>
+        <w:t>Si la trame de répartition des points est perdu en a</w:t>
+      </w:r>
+      <w:r>
+        <w:t>llant chez le client, alors le tableau des scores ne sera pas le même chez toutes les personnes. L'Hôte aura cependant toujours le bon tableau.</w:t>
+      </w:r>
     </w:p>
     <w:p>
       <w:pPr>
@@ -360,6 +535,22 @@
     </w:p>
     <w:p>
       <w:pPr>
+        <w:jc w:val="both"/>
+      </w:pPr>
+      <w:r>
+        <w:t xml:space="preserve">Oui, la bombe explose partout au même </w:t>
+      </w:r>
+      <w:proofErr w:type="spellStart"/>
+      <w:r>
+        <w:t>timestamp</w:t>
+      </w:r>
+      <w:proofErr w:type="spellEnd"/>
+      <w:r>
+        <w:t xml:space="preserve"> mais l'information de dégâts et de mort est reçu 150ms plus tard chez les clients. Donc, le NPC meurt 150ms après que la déflagration de la bombe le touche.</w:t>
+      </w:r>
+    </w:p>
+    <w:p>
+      <w:pPr>
         <w:pStyle w:val="Paragraphedeliste"/>
         <w:numPr>
           <w:ilvl w:val="1"/>
@@ -369,6 +560,17 @@
       </w:pPr>
       <w:r>
         <w:t>Si oui, comment pouvez-vous corriger cette impression ?</w:t>
+      </w:r>
+    </w:p>
+    <w:p>
+      <w:pPr>
+        <w:jc w:val="both"/>
+      </w:pPr>
+      <w:r>
+        <w:t xml:space="preserve">On pourrait quand même tuer le NPC au moment où la bombe le touche. Mais dans ce cas, il </w:t>
+      </w:r>
+      <w:r>
+        <w:t>faut le ranimer s'il est toujours vivant chez l'hôte, et ne pas lancer l'animation de mort quand on reçoit la bonne trame cette fois.</w:t>
       </w:r>
     </w:p>
     <w:p/>
@@ -674,6 +876,119 @@
       </w:pPr>
     </w:lvl>
   </w:abstractNum>
+  <w:abstractNum w:abstractNumId="3">
+    <w:nsid w:val="7EF55829"/>
+    <w:multiLevelType w:val="hybridMultilevel"/>
+    <w:tmpl w:val="A964CC80"/>
+    <w:lvl w:ilvl="0" w:tplc="961AFDC8">
+      <w:start w:val="5"/>
+      <w:numFmt w:val="bullet"/>
+      <w:lvlText w:val="-"/>
+      <w:lvlJc w:val="left"/>
+      <w:pPr>
+        <w:ind w:left="720" w:hanging="360"/>
+      </w:pPr>
+      <w:rPr>
+        <w:rFonts w:ascii="Calibri" w:eastAsiaTheme="minorHAnsi" w:hAnsi="Calibri" w:cstheme="minorBidi" w:hint="default"/>
+      </w:rPr>
+    </w:lvl>
+    <w:lvl w:ilvl="1" w:tplc="040C0003" w:tentative="1">
+      <w:start w:val="1"/>
+      <w:numFmt w:val="bullet"/>
+      <w:lvlText w:val="o"/>
+      <w:lvlJc w:val="left"/>
+      <w:pPr>
+        <w:ind w:left="1440" w:hanging="360"/>
+      </w:pPr>
+      <w:rPr>
+        <w:rFonts w:ascii="Courier New" w:hAnsi="Courier New" w:cs="Courier New" w:hint="default"/>
+      </w:rPr>
+    </w:lvl>
+    <w:lvl w:ilvl="2" w:tplc="040C0005" w:tentative="1">
+      <w:start w:val="1"/>
+      <w:numFmt w:val="bullet"/>
+      <w:lvlText w:val=""/>
+      <w:lvlJc w:val="left"/>
+      <w:pPr>
+        <w:ind w:left="2160" w:hanging="360"/>
+      </w:pPr>
+      <w:rPr>
+        <w:rFonts w:ascii="Wingdings" w:hAnsi="Wingdings" w:hint="default"/>
+      </w:rPr>
+    </w:lvl>
+    <w:lvl w:ilvl="3" w:tplc="040C0001" w:tentative="1">
+      <w:start w:val="1"/>
+      <w:numFmt w:val="bullet"/>
+      <w:lvlText w:val=""/>
+      <w:lvlJc w:val="left"/>
+      <w:pPr>
+        <w:ind w:left="2880" w:hanging="360"/>
+      </w:pPr>
+      <w:rPr>
+        <w:rFonts w:ascii="Symbol" w:hAnsi="Symbol" w:hint="default"/>
+      </w:rPr>
+    </w:lvl>
+    <w:lvl w:ilvl="4" w:tplc="040C0003" w:tentative="1">
+      <w:start w:val="1"/>
+      <w:numFmt w:val="bullet"/>
+      <w:lvlText w:val="o"/>
+      <w:lvlJc w:val="left"/>
+      <w:pPr>
+        <w:ind w:left="3600" w:hanging="360"/>
+      </w:pPr>
+      <w:rPr>
+        <w:rFonts w:ascii="Courier New" w:hAnsi="Courier New" w:cs="Courier New" w:hint="default"/>
+      </w:rPr>
+    </w:lvl>
+    <w:lvl w:ilvl="5" w:tplc="040C0005" w:tentative="1">
+      <w:start w:val="1"/>
+      <w:numFmt w:val="bullet"/>
+      <w:lvlText w:val=""/>
+      <w:lvlJc w:val="left"/>
+      <w:pPr>
+        <w:ind w:left="4320" w:hanging="360"/>
+      </w:pPr>
+      <w:rPr>
+        <w:rFonts w:ascii="Wingdings" w:hAnsi="Wingdings" w:hint="default"/>
+      </w:rPr>
+    </w:lvl>
+    <w:lvl w:ilvl="6" w:tplc="040C0001" w:tentative="1">
+      <w:start w:val="1"/>
+      <w:numFmt w:val="bullet"/>
+      <w:lvlText w:val=""/>
+      <w:lvlJc w:val="left"/>
+      <w:pPr>
+        <w:ind w:left="5040" w:hanging="360"/>
+      </w:pPr>
+      <w:rPr>
+        <w:rFonts w:ascii="Symbol" w:hAnsi="Symbol" w:hint="default"/>
+      </w:rPr>
+    </w:lvl>
+    <w:lvl w:ilvl="7" w:tplc="040C0003" w:tentative="1">
+      <w:start w:val="1"/>
+      <w:numFmt w:val="bullet"/>
+      <w:lvlText w:val="o"/>
+      <w:lvlJc w:val="left"/>
+      <w:pPr>
+        <w:ind w:left="5760" w:hanging="360"/>
+      </w:pPr>
+      <w:rPr>
+        <w:rFonts w:ascii="Courier New" w:hAnsi="Courier New" w:cs="Courier New" w:hint="default"/>
+      </w:rPr>
+    </w:lvl>
+    <w:lvl w:ilvl="8" w:tplc="040C0005" w:tentative="1">
+      <w:start w:val="1"/>
+      <w:numFmt w:val="bullet"/>
+      <w:lvlText w:val=""/>
+      <w:lvlJc w:val="left"/>
+      <w:pPr>
+        <w:ind w:left="6480" w:hanging="360"/>
+      </w:pPr>
+      <w:rPr>
+        <w:rFonts w:ascii="Wingdings" w:hAnsi="Wingdings" w:hint="default"/>
+      </w:rPr>
+    </w:lvl>
+  </w:abstractNum>
   <w:num w:numId="1">
     <w:abstractNumId w:val="2"/>
   </w:num>
@@ -682,6 +997,9 @@
   </w:num>
   <w:num w:numId="3">
     <w:abstractNumId w:val="1"/>
+  </w:num>
+  <w:num w:numId="4">
+    <w:abstractNumId w:val="3"/>
   </w:num>
 </w:numbering>
 </file>
@@ -853,7 +1171,6 @@
   <w:style w:type="character" w:default="1" w:styleId="Policepardfaut">
     <w:name w:val="Default Paragraph Font"/>
     <w:uiPriority w:val="1"/>
-    <w:semiHidden/>
     <w:unhideWhenUsed/>
   </w:style>
   <w:style w:type="table" w:default="1" w:styleId="TableauNormal">
@@ -1058,7 +1375,6 @@
   <w:style w:type="character" w:default="1" w:styleId="Policepardfaut">
     <w:name w:val="Default Paragraph Font"/>
     <w:uiPriority w:val="1"/>
-    <w:semiHidden/>
     <w:unhideWhenUsed/>
   </w:style>
   <w:style w:type="table" w:default="1" w:styleId="TableauNormal">

</xml_diff>